<commit_message>
cambios bd y domizio
</commit_message>
<xml_diff>
--- a/Programacion 2/Programacion Domizio/TP1-objetos.docx
+++ b/Programacion 2/Programacion Domizio/TP1-objetos.docx
@@ -2051,17 +2051,21 @@
         <w:jc w:val="both"/>
       </w:pPr>
       <w:r>
-        <w:t xml:space="preserve">El JVM detecta que hay poca memoria entonces </w:t>
-      </w:r>
-      <w:r>
-        <w:t>el garbare</w:t>
-      </w:r>
+        <w:t xml:space="preserve">El JVM detecta que hay poca memoria entonces el  </w:t>
+      </w:r>
+      <w:proofErr w:type="spellStart"/>
+      <w:r>
+        <w:t>garbage</w:t>
+      </w:r>
+      <w:proofErr w:type="spellEnd"/>
       <w:r>
         <w:t xml:space="preserve"> </w:t>
       </w:r>
-      <w:r>
-        <w:t>colector</w:t>
-      </w:r>
+      <w:proofErr w:type="spellStart"/>
+      <w:r>
+        <w:t>collector</w:t>
+      </w:r>
+      <w:proofErr w:type="spellEnd"/>
       <w:r>
         <w:t xml:space="preserve"> se encarga de liberar la memoria reservada cuando se utiliza el new.</w:t>
       </w:r>

</xml_diff>